<commit_message>
changed date for sec+ to feb 19
</commit_message>
<xml_diff>
--- a/resume.docx
+++ b/resume.docx
@@ -3330,7 +3330,25 @@
                 <w:sz w:val="20"/>
                 <w:szCs w:val="20"/>
               </w:rPr>
-              <w:t>: Security + (expected Feb 14)</w:t>
+              <w:t>: Security + (expected Feb 1</w:t>
+            </w:r>
+            <w:r>
+              <w:rPr>
+                <w:rFonts w:ascii="Palatino Linotype" w:eastAsia="Palatino Linotype" w:hAnsi="Palatino Linotype" w:cs="Palatino Linotype"/>
+                <w:color w:val="4A4A4A"/>
+                <w:sz w:val="20"/>
+                <w:szCs w:val="20"/>
+              </w:rPr>
+              <w:t>9</w:t>
+            </w:r>
+            <w:r>
+              <w:rPr>
+                <w:rFonts w:ascii="Palatino Linotype" w:eastAsia="Palatino Linotype" w:hAnsi="Palatino Linotype" w:cs="Palatino Linotype"/>
+                <w:color w:val="4A4A4A"/>
+                <w:sz w:val="20"/>
+                <w:szCs w:val="20"/>
+              </w:rPr>
+              <w:t>)</w:t>
             </w:r>
           </w:p>
           <w:p>

</xml_diff>

<commit_message>
changed date again to test this upload to github
</commit_message>
<xml_diff>
--- a/resume.docx
+++ b/resume.docx
@@ -3330,7 +3330,7 @@
                 <w:sz w:val="20"/>
                 <w:szCs w:val="20"/>
               </w:rPr>
-              <w:t>: Security + (expected Feb 1</w:t>
+              <w:t xml:space="preserve">: Security + (expected Feb </w:t>
             </w:r>
             <w:r>
               <w:rPr>
@@ -3339,7 +3339,7 @@
                 <w:sz w:val="20"/>
                 <w:szCs w:val="20"/>
               </w:rPr>
-              <w:t>9</w:t>
+              <w:t>21</w:t>
             </w:r>
             <w:r>
               <w:rPr>

</xml_diff>

<commit_message>
added san diego to top of page
</commit_message>
<xml_diff>
--- a/resume.docx
+++ b/resume.docx
@@ -222,7 +222,7 @@
           <w:sz w:val="22"/>
           <w:szCs w:val="22"/>
         </w:rPr>
-        <w:t>| Top Secret-SCI</w:t>
+        <w:t>| San Diego, Ca</w:t>
       </w:r>
     </w:p>
     <w:p>
@@ -275,25 +275,14 @@
         </w:rPr>
       </w:pPr>
       <w:bookmarkStart w:id="0" w:name="_Hlk63587137"/>
-      <w:proofErr w:type="gramStart"/>
-      <w:r>
-        <w:rPr>
-          <w:rFonts w:ascii="Palatino Linotype" w:eastAsia="Palatino Linotype" w:hAnsi="Palatino Linotype" w:cs="Palatino Linotype"/>
-          <w:color w:val="4A4A4A"/>
-          <w:sz w:val="20"/>
-          <w:szCs w:val="20"/>
-        </w:rPr>
-        <w:t>Results-driven</w:t>
-      </w:r>
-      <w:proofErr w:type="gramEnd"/>
-      <w:r>
-        <w:rPr>
-          <w:rFonts w:ascii="Palatino Linotype" w:eastAsia="Palatino Linotype" w:hAnsi="Palatino Linotype" w:cs="Palatino Linotype"/>
-          <w:color w:val="4A4A4A"/>
-          <w:sz w:val="20"/>
-          <w:szCs w:val="20"/>
-        </w:rPr>
-        <w:t xml:space="preserve"> Management professional with </w:t>
+      <w:r>
+        <w:rPr>
+          <w:rFonts w:ascii="Palatino Linotype" w:eastAsia="Palatino Linotype" w:hAnsi="Palatino Linotype" w:cs="Palatino Linotype"/>
+          <w:color w:val="4A4A4A"/>
+          <w:sz w:val="20"/>
+          <w:szCs w:val="20"/>
+        </w:rPr>
+        <w:t xml:space="preserve">Results-driven Management professional with </w:t>
       </w:r>
       <w:r>
         <w:rPr>
@@ -311,27 +300,7 @@
           <w:sz w:val="20"/>
           <w:szCs w:val="20"/>
         </w:rPr>
-        <w:t xml:space="preserve">10 years of experience in high-risk operations, organizational development and team building within diverse industries. Highly adept in planning, coordinating, and executing successful production strategies. </w:t>
-      </w:r>
-      <w:proofErr w:type="gramStart"/>
-      <w:r>
-        <w:rPr>
-          <w:rFonts w:ascii="Palatino Linotype" w:eastAsia="Palatino Linotype" w:hAnsi="Palatino Linotype" w:cs="Palatino Linotype"/>
-          <w:color w:val="4A4A4A"/>
-          <w:sz w:val="20"/>
-          <w:szCs w:val="20"/>
-        </w:rPr>
-        <w:t>Track record</w:t>
-      </w:r>
-      <w:proofErr w:type="gramEnd"/>
-      <w:r>
-        <w:rPr>
-          <w:rFonts w:ascii="Palatino Linotype" w:eastAsia="Palatino Linotype" w:hAnsi="Palatino Linotype" w:cs="Palatino Linotype"/>
-          <w:color w:val="4A4A4A"/>
-          <w:sz w:val="20"/>
-          <w:szCs w:val="20"/>
-        </w:rPr>
-        <w:t xml:space="preserve"> of improving operational stability, efficiency, and profitability. Strong collaborator with senior stakeholders, effectively prioritizing activities, translating business requirements into solutions and achieving defined objectives.</w:t>
+        <w:t>10 years of experience in high-risk operations, organizational development and team building within diverse industries. Highly adept in planning, coordinating, and executing successful production strategies. Track record of improving operational stability, efficiency, and profitability. Strong collaborator with senior stakeholders, effectively prioritizing activities, translating business requirements into solutions and achieving defined objectives.</w:t>
       </w:r>
     </w:p>
     <w:bookmarkEnd w:id="0"/>

</xml_diff>